<commit_message>
Update 4 - LevelUP e Limite de Atributos.docx
</commit_message>
<xml_diff>
--- a/1 - Sistema Destiny/1 - Sistema Base/4 - LevelUP e Limite de Atributos.docx
+++ b/1 - Sistema Destiny/1 - Sistema Base/4 - LevelUP e Limite de Atributos.docx
@@ -5,40 +5,87 @@
     <w:p/>
     <w:p>
       <w:pPr>
+        <w:jc w:val="center"/>
         <w:rPr>
           <w:b/>
           <w:bCs/>
         </w:rPr>
       </w:pPr>
+      <w:proofErr w:type="spellStart"/>
       <w:r>
         <w:rPr>
           <w:b/>
           <w:bCs/>
         </w:rPr>
-        <w:t>Level UP</w:t>
+        <w:t>Level</w:t>
+      </w:r>
+      <w:proofErr w:type="spellEnd"/>
+      <w:r>
+        <w:rPr>
+          <w:b/>
+          <w:bCs/>
+        </w:rPr>
+        <w:t xml:space="preserve"> UP</w:t>
       </w:r>
     </w:p>
     <w:p>
       <w:r>
-        <w:t xml:space="preserve">Após completar a barra de xp, o personagem irá evoluir 1 nível então a barra é resetada e o xp máximo é aumentado em +100 por nível. EX: </w:t>
-      </w:r>
-      <w:r>
-        <w:t>nível</w:t>
-      </w:r>
-      <w:r>
-        <w:t xml:space="preserve"> 3 = 300 xp total,</w:t>
-      </w:r>
-      <w:r>
-        <w:t xml:space="preserve"> nível</w:t>
-      </w:r>
-      <w:r>
-        <w:t xml:space="preserve"> 4</w:t>
-      </w:r>
-      <w:r>
-        <w:t xml:space="preserve"> = </w:t>
-      </w:r>
-      <w:r>
-        <w:t xml:space="preserve"> 400...</w:t>
+        <w:t xml:space="preserve">Após completar a barra de </w:t>
+      </w:r>
+      <w:r>
+        <w:t>experiência</w:t>
+      </w:r>
+      <w:r>
+        <w:t xml:space="preserve">, o personagem irá evoluir 1 nível então a barra é resetada e </w:t>
+      </w:r>
+      <w:r>
+        <w:t xml:space="preserve">a experiência </w:t>
+      </w:r>
+      <w:r>
+        <w:t>máxim</w:t>
+      </w:r>
+      <w:r>
+        <w:t>a</w:t>
+      </w:r>
+      <w:r>
+        <w:t xml:space="preserve"> é aumentad</w:t>
+      </w:r>
+      <w:r>
+        <w:t>a</w:t>
+      </w:r>
+      <w:r>
+        <w:t xml:space="preserve"> em +100 por nível</w:t>
+      </w:r>
+      <w:r>
+        <w:t>.</w:t>
+      </w:r>
+      <w:r>
+        <w:t xml:space="preserve"> </w:t>
+      </w:r>
+    </w:p>
+    <w:p>
+      <w:r>
+        <w:t>E</w:t>
+      </w:r>
+      <w:r>
+        <w:t>xemplo</w:t>
+      </w:r>
+      <w:r>
+        <w:t xml:space="preserve">: nível 3 = 300 </w:t>
+      </w:r>
+      <w:proofErr w:type="spellStart"/>
+      <w:r>
+        <w:t>xp</w:t>
+      </w:r>
+      <w:proofErr w:type="spellEnd"/>
+      <w:r>
+        <w:t xml:space="preserve"> total, nível 4 </w:t>
+      </w:r>
+      <w:r>
+        <w:t>= 400</w:t>
+      </w:r>
+      <w:r>
+        <w:t>...</w:t>
       </w:r>
     </w:p>
     <w:p>
@@ -62,24 +109,21 @@
       </w:r>
     </w:p>
     <w:p>
+      <w:bookmarkStart w:id="0" w:name="_GoBack"/>
+      <w:bookmarkEnd w:id="0"/>
       <w:r>
         <w:t>1 ponto de atributo interpretativo por nível</w:t>
       </w:r>
     </w:p>
     <w:p>
       <w:r>
-        <w:t xml:space="preserve">+100 pontos para distribuir entre as barras de P.V, Chakra e </w:t>
-      </w:r>
-      <w:r>
-        <w:t>Estamina</w:t>
-      </w:r>
-      <w:r>
-        <w:t>.</w:t>
+        <w:t>+100 pontos para distribuir entre as barras de P.V, Chakra e Estamina.</w:t>
       </w:r>
     </w:p>
     <w:p/>
     <w:p>
       <w:pPr>
+        <w:jc w:val="center"/>
         <w:rPr>
           <w:b/>
           <w:bCs/>
@@ -95,13 +139,8 @@
     </w:p>
     <w:p>
       <w:r>
-        <w:t xml:space="preserve">O sistema de limite se encontra na ficha </w:t>
-      </w:r>
-      <w:r>
-        <w:t>Evolução dos Personagens. O limite de atributo serve o propósito de balancear o sistema contra personagens que tenham um foco muito alto em um atributo só.</w:t>
-      </w:r>
-      <w:bookmarkStart w:id="0" w:name="_GoBack"/>
-      <w:bookmarkEnd w:id="0"/>
+        <w:t>O sistema de limite se encontra na ficha Evolução dos Personagens. O limite de atributo serve o propósito de balancear o sistema contra personagens que tenham um foco muito alto em um atributo só.</w:t>
+      </w:r>
     </w:p>
     <w:sectPr>
       <w:pgSz w:w="12240" w:h="15840"/>

</xml_diff>